<commit_message>
Test et moteur de recherche en ajax
</commit_message>
<xml_diff>
--- a/révision.docx
+++ b/révision.docx
@@ -22446,7 +22446,7 @@
     <w:tbl>
       <w:tblPr>
         <w:jc w:val="left"/>
-        <w:tblInd w:w="28" w:type="dxa"/>
+        <w:tblInd w:w="20" w:type="dxa"/>
         <w:tblBorders>
           <w:top w:val="double" w:sz="2" w:space="0" w:color="808080"/>
           <w:left w:val="double" w:sz="2" w:space="0" w:color="808080"/>
@@ -22457,15 +22457,15 @@
         </w:tblBorders>
         <w:tblCellMar>
           <w:top w:w="28" w:type="dxa"/>
-          <w:left w:w="27" w:type="dxa"/>
+          <w:left w:w="19" w:type="dxa"/>
           <w:bottom w:w="28" w:type="dxa"/>
           <w:right w:w="28" w:type="dxa"/>
         </w:tblCellMar>
       </w:tblPr>
       <w:tblGrid>
-        <w:gridCol w:w="2114"/>
-        <w:gridCol w:w="1990"/>
-        <w:gridCol w:w="5197"/>
+        <w:gridCol w:w="2113"/>
+        <w:gridCol w:w="1989"/>
+        <w:gridCol w:w="5199"/>
       </w:tblGrid>
       <w:tr>
         <w:trPr>
@@ -22474,7 +22474,7 @@
         </w:trPr>
         <w:tc>
           <w:tcPr>
-            <w:tcW w:w="2114" w:type="dxa"/>
+            <w:tcW w:w="2113" w:type="dxa"/>
             <w:tcBorders>
               <w:top w:val="double" w:sz="2" w:space="0" w:color="808080"/>
               <w:left w:val="double" w:sz="2" w:space="0" w:color="808080"/>
@@ -22483,9 +22483,9 @@
               <w:right w:val="nil"/>
               <w:insideV w:val="nil"/>
             </w:tcBorders>
-            <w:shd w:fill="auto" w:val="clear"/>
+            <w:shd w:fill="FFFFFF" w:val="clear"/>
             <w:tcMar>
-              <w:left w:w="27" w:type="dxa"/>
+              <w:left w:w="19" w:type="dxa"/>
             </w:tcMar>
             <w:vAlign w:val="bottom"/>
           </w:tcPr>
@@ -22502,7 +22502,7 @@
         </w:tc>
         <w:tc>
           <w:tcPr>
-            <w:tcW w:w="1990" w:type="dxa"/>
+            <w:tcW w:w="1989" w:type="dxa"/>
             <w:tcBorders>
               <w:top w:val="double" w:sz="2" w:space="0" w:color="808080"/>
               <w:left w:val="double" w:sz="2" w:space="0" w:color="808080"/>
@@ -22511,9 +22511,9 @@
               <w:right w:val="nil"/>
               <w:insideV w:val="nil"/>
             </w:tcBorders>
-            <w:shd w:fill="auto" w:val="clear"/>
+            <w:shd w:fill="FFFFFF" w:val="clear"/>
             <w:tcMar>
-              <w:left w:w="27" w:type="dxa"/>
+              <w:left w:w="19" w:type="dxa"/>
             </w:tcMar>
             <w:vAlign w:val="bottom"/>
           </w:tcPr>
@@ -22536,7 +22536,7 @@
         </w:tc>
         <w:tc>
           <w:tcPr>
-            <w:tcW w:w="5197" w:type="dxa"/>
+            <w:tcW w:w="5199" w:type="dxa"/>
             <w:tcBorders>
               <w:top w:val="double" w:sz="2" w:space="0" w:color="808080"/>
               <w:left w:val="double" w:sz="2" w:space="0" w:color="808080"/>
@@ -22545,9 +22545,9 @@
               <w:right w:val="double" w:sz="2" w:space="0" w:color="808080"/>
               <w:insideV w:val="double" w:sz="2" w:space="0" w:color="808080"/>
             </w:tcBorders>
-            <w:shd w:fill="auto" w:val="clear"/>
+            <w:shd w:fill="FFFFFF" w:val="clear"/>
             <w:tcMar>
-              <w:left w:w="27" w:type="dxa"/>
+              <w:left w:w="19" w:type="dxa"/>
             </w:tcMar>
             <w:vAlign w:val="bottom"/>
           </w:tcPr>
@@ -22570,7 +22570,7 @@
         </w:trPr>
         <w:tc>
           <w:tcPr>
-            <w:tcW w:w="2114" w:type="dxa"/>
+            <w:tcW w:w="2113" w:type="dxa"/>
             <w:tcBorders>
               <w:top w:val="nil"/>
               <w:left w:val="double" w:sz="2" w:space="0" w:color="808080"/>
@@ -22579,9 +22579,9 @@
               <w:right w:val="nil"/>
               <w:insideV w:val="nil"/>
             </w:tcBorders>
-            <w:shd w:fill="auto" w:val="clear"/>
+            <w:shd w:fill="FFFFFF" w:val="clear"/>
             <w:tcMar>
-              <w:left w:w="27" w:type="dxa"/>
+              <w:left w:w="19" w:type="dxa"/>
             </w:tcMar>
             <w:vAlign w:val="bottom"/>
           </w:tcPr>
@@ -22598,7 +22598,7 @@
         </w:tc>
         <w:tc>
           <w:tcPr>
-            <w:tcW w:w="1990" w:type="dxa"/>
+            <w:tcW w:w="1989" w:type="dxa"/>
             <w:tcBorders>
               <w:top w:val="nil"/>
               <w:left w:val="double" w:sz="2" w:space="0" w:color="808080"/>
@@ -22607,9 +22607,9 @@
               <w:right w:val="nil"/>
               <w:insideV w:val="nil"/>
             </w:tcBorders>
-            <w:shd w:fill="auto" w:val="clear"/>
+            <w:shd w:fill="FFFFFF" w:val="clear"/>
             <w:tcMar>
-              <w:left w:w="27" w:type="dxa"/>
+              <w:left w:w="19" w:type="dxa"/>
             </w:tcMar>
             <w:vAlign w:val="bottom"/>
           </w:tcPr>
@@ -22630,7 +22630,7 @@
         </w:tc>
         <w:tc>
           <w:tcPr>
-            <w:tcW w:w="5197" w:type="dxa"/>
+            <w:tcW w:w="5199" w:type="dxa"/>
             <w:tcBorders>
               <w:top w:val="nil"/>
               <w:left w:val="double" w:sz="2" w:space="0" w:color="808080"/>
@@ -22639,9 +22639,9 @@
               <w:right w:val="double" w:sz="2" w:space="0" w:color="808080"/>
               <w:insideV w:val="double" w:sz="2" w:space="0" w:color="808080"/>
             </w:tcBorders>
-            <w:shd w:fill="auto" w:val="clear"/>
+            <w:shd w:fill="FFFFFF" w:val="clear"/>
             <w:tcMar>
-              <w:left w:w="27" w:type="dxa"/>
+              <w:left w:w="19" w:type="dxa"/>
             </w:tcMar>
             <w:vAlign w:val="bottom"/>
           </w:tcPr>
@@ -22670,7 +22670,7 @@
         </w:trPr>
         <w:tc>
           <w:tcPr>
-            <w:tcW w:w="2114" w:type="dxa"/>
+            <w:tcW w:w="2113" w:type="dxa"/>
             <w:tcBorders>
               <w:top w:val="nil"/>
               <w:left w:val="double" w:sz="2" w:space="0" w:color="808080"/>
@@ -22679,9 +22679,9 @@
               <w:right w:val="nil"/>
               <w:insideV w:val="nil"/>
             </w:tcBorders>
-            <w:shd w:fill="auto" w:val="clear"/>
+            <w:shd w:fill="FFFFFF" w:val="clear"/>
             <w:tcMar>
-              <w:left w:w="27" w:type="dxa"/>
+              <w:left w:w="19" w:type="dxa"/>
             </w:tcMar>
             <w:vAlign w:val="bottom"/>
           </w:tcPr>
@@ -22698,7 +22698,7 @@
         </w:tc>
         <w:tc>
           <w:tcPr>
-            <w:tcW w:w="1990" w:type="dxa"/>
+            <w:tcW w:w="1989" w:type="dxa"/>
             <w:tcBorders>
               <w:top w:val="nil"/>
               <w:left w:val="double" w:sz="2" w:space="0" w:color="808080"/>
@@ -22707,9 +22707,9 @@
               <w:right w:val="nil"/>
               <w:insideV w:val="nil"/>
             </w:tcBorders>
-            <w:shd w:fill="auto" w:val="clear"/>
+            <w:shd w:fill="FFFFFF" w:val="clear"/>
             <w:tcMar>
-              <w:left w:w="27" w:type="dxa"/>
+              <w:left w:w="19" w:type="dxa"/>
             </w:tcMar>
             <w:vAlign w:val="bottom"/>
           </w:tcPr>
@@ -22730,7 +22730,7 @@
         </w:tc>
         <w:tc>
           <w:tcPr>
-            <w:tcW w:w="5197" w:type="dxa"/>
+            <w:tcW w:w="5199" w:type="dxa"/>
             <w:tcBorders>
               <w:top w:val="nil"/>
               <w:left w:val="double" w:sz="2" w:space="0" w:color="808080"/>
@@ -22739,9 +22739,9 @@
               <w:right w:val="double" w:sz="2" w:space="0" w:color="808080"/>
               <w:insideV w:val="double" w:sz="2" w:space="0" w:color="808080"/>
             </w:tcBorders>
-            <w:shd w:fill="auto" w:val="clear"/>
+            <w:shd w:fill="FFFFFF" w:val="clear"/>
             <w:tcMar>
-              <w:left w:w="27" w:type="dxa"/>
+              <w:left w:w="19" w:type="dxa"/>
             </w:tcMar>
             <w:vAlign w:val="bottom"/>
           </w:tcPr>
@@ -22770,7 +22770,7 @@
         </w:trPr>
         <w:tc>
           <w:tcPr>
-            <w:tcW w:w="2114" w:type="dxa"/>
+            <w:tcW w:w="2113" w:type="dxa"/>
             <w:tcBorders>
               <w:top w:val="nil"/>
               <w:left w:val="double" w:sz="2" w:space="0" w:color="808080"/>
@@ -22779,9 +22779,9 @@
               <w:right w:val="nil"/>
               <w:insideV w:val="nil"/>
             </w:tcBorders>
-            <w:shd w:fill="auto" w:val="clear"/>
+            <w:shd w:fill="FFFFFF" w:val="clear"/>
             <w:tcMar>
-              <w:left w:w="27" w:type="dxa"/>
+              <w:left w:w="19" w:type="dxa"/>
             </w:tcMar>
             <w:vAlign w:val="bottom"/>
           </w:tcPr>
@@ -22798,7 +22798,7 @@
         </w:tc>
         <w:tc>
           <w:tcPr>
-            <w:tcW w:w="1990" w:type="dxa"/>
+            <w:tcW w:w="1989" w:type="dxa"/>
             <w:tcBorders>
               <w:top w:val="nil"/>
               <w:left w:val="double" w:sz="2" w:space="0" w:color="808080"/>
@@ -22807,9 +22807,9 @@
               <w:right w:val="nil"/>
               <w:insideV w:val="nil"/>
             </w:tcBorders>
-            <w:shd w:fill="auto" w:val="clear"/>
+            <w:shd w:fill="FFFFFF" w:val="clear"/>
             <w:tcMar>
-              <w:left w:w="27" w:type="dxa"/>
+              <w:left w:w="19" w:type="dxa"/>
             </w:tcMar>
             <w:vAlign w:val="bottom"/>
           </w:tcPr>
@@ -22830,7 +22830,7 @@
         </w:tc>
         <w:tc>
           <w:tcPr>
-            <w:tcW w:w="5197" w:type="dxa"/>
+            <w:tcW w:w="5199" w:type="dxa"/>
             <w:tcBorders>
               <w:top w:val="nil"/>
               <w:left w:val="double" w:sz="2" w:space="0" w:color="808080"/>
@@ -22839,9 +22839,9 @@
               <w:right w:val="double" w:sz="2" w:space="0" w:color="808080"/>
               <w:insideV w:val="double" w:sz="2" w:space="0" w:color="808080"/>
             </w:tcBorders>
-            <w:shd w:fill="auto" w:val="clear"/>
+            <w:shd w:fill="FFFFFF" w:val="clear"/>
             <w:tcMar>
-              <w:left w:w="27" w:type="dxa"/>
+              <w:left w:w="19" w:type="dxa"/>
             </w:tcMar>
             <w:vAlign w:val="bottom"/>
           </w:tcPr>
@@ -22870,7 +22870,7 @@
         </w:trPr>
         <w:tc>
           <w:tcPr>
-            <w:tcW w:w="2114" w:type="dxa"/>
+            <w:tcW w:w="2113" w:type="dxa"/>
             <w:tcBorders>
               <w:top w:val="nil"/>
               <w:left w:val="double" w:sz="2" w:space="0" w:color="808080"/>
@@ -22879,9 +22879,9 @@
               <w:right w:val="nil"/>
               <w:insideV w:val="nil"/>
             </w:tcBorders>
-            <w:shd w:fill="auto" w:val="clear"/>
+            <w:shd w:fill="FFFFFF" w:val="clear"/>
             <w:tcMar>
-              <w:left w:w="27" w:type="dxa"/>
+              <w:left w:w="19" w:type="dxa"/>
             </w:tcMar>
             <w:vAlign w:val="bottom"/>
           </w:tcPr>
@@ -22898,7 +22898,7 @@
         </w:tc>
         <w:tc>
           <w:tcPr>
-            <w:tcW w:w="1990" w:type="dxa"/>
+            <w:tcW w:w="1989" w:type="dxa"/>
             <w:tcBorders>
               <w:top w:val="nil"/>
               <w:left w:val="double" w:sz="2" w:space="0" w:color="808080"/>
@@ -22907,9 +22907,9 @@
               <w:right w:val="nil"/>
               <w:insideV w:val="nil"/>
             </w:tcBorders>
-            <w:shd w:fill="auto" w:val="clear"/>
+            <w:shd w:fill="FFFFFF" w:val="clear"/>
             <w:tcMar>
-              <w:left w:w="27" w:type="dxa"/>
+              <w:left w:w="19" w:type="dxa"/>
             </w:tcMar>
             <w:vAlign w:val="bottom"/>
           </w:tcPr>
@@ -22930,7 +22930,7 @@
         </w:tc>
         <w:tc>
           <w:tcPr>
-            <w:tcW w:w="5197" w:type="dxa"/>
+            <w:tcW w:w="5199" w:type="dxa"/>
             <w:tcBorders>
               <w:top w:val="nil"/>
               <w:left w:val="double" w:sz="2" w:space="0" w:color="808080"/>
@@ -22939,9 +22939,9 @@
               <w:right w:val="double" w:sz="2" w:space="0" w:color="808080"/>
               <w:insideV w:val="double" w:sz="2" w:space="0" w:color="808080"/>
             </w:tcBorders>
-            <w:shd w:fill="auto" w:val="clear"/>
+            <w:shd w:fill="FFFFFF" w:val="clear"/>
             <w:tcMar>
-              <w:left w:w="27" w:type="dxa"/>
+              <w:left w:w="19" w:type="dxa"/>
             </w:tcMar>
             <w:vAlign w:val="bottom"/>
           </w:tcPr>
@@ -22970,7 +22970,7 @@
         </w:trPr>
         <w:tc>
           <w:tcPr>
-            <w:tcW w:w="2114" w:type="dxa"/>
+            <w:tcW w:w="2113" w:type="dxa"/>
             <w:tcBorders>
               <w:top w:val="nil"/>
               <w:left w:val="double" w:sz="2" w:space="0" w:color="808080"/>
@@ -22979,9 +22979,9 @@
               <w:right w:val="nil"/>
               <w:insideV w:val="nil"/>
             </w:tcBorders>
-            <w:shd w:fill="auto" w:val="clear"/>
+            <w:shd w:fill="FFFFFF" w:val="clear"/>
             <w:tcMar>
-              <w:left w:w="27" w:type="dxa"/>
+              <w:left w:w="19" w:type="dxa"/>
             </w:tcMar>
             <w:vAlign w:val="bottom"/>
           </w:tcPr>
@@ -22998,7 +22998,7 @@
         </w:tc>
         <w:tc>
           <w:tcPr>
-            <w:tcW w:w="1990" w:type="dxa"/>
+            <w:tcW w:w="1989" w:type="dxa"/>
             <w:tcBorders>
               <w:top w:val="nil"/>
               <w:left w:val="double" w:sz="2" w:space="0" w:color="808080"/>
@@ -23007,9 +23007,9 @@
               <w:right w:val="nil"/>
               <w:insideV w:val="nil"/>
             </w:tcBorders>
-            <w:shd w:fill="auto" w:val="clear"/>
+            <w:shd w:fill="FFFFFF" w:val="clear"/>
             <w:tcMar>
-              <w:left w:w="27" w:type="dxa"/>
+              <w:left w:w="19" w:type="dxa"/>
             </w:tcMar>
             <w:vAlign w:val="bottom"/>
           </w:tcPr>
@@ -23030,7 +23030,7 @@
         </w:tc>
         <w:tc>
           <w:tcPr>
-            <w:tcW w:w="5197" w:type="dxa"/>
+            <w:tcW w:w="5199" w:type="dxa"/>
             <w:tcBorders>
               <w:top w:val="nil"/>
               <w:left w:val="double" w:sz="2" w:space="0" w:color="808080"/>
@@ -23039,9 +23039,9 @@
               <w:right w:val="double" w:sz="2" w:space="0" w:color="808080"/>
               <w:insideV w:val="double" w:sz="2" w:space="0" w:color="808080"/>
             </w:tcBorders>
-            <w:shd w:fill="auto" w:val="clear"/>
+            <w:shd w:fill="FFFFFF" w:val="clear"/>
             <w:tcMar>
-              <w:left w:w="27" w:type="dxa"/>
+              <w:left w:w="19" w:type="dxa"/>
             </w:tcMar>
             <w:vAlign w:val="bottom"/>
           </w:tcPr>
@@ -23070,7 +23070,7 @@
         </w:trPr>
         <w:tc>
           <w:tcPr>
-            <w:tcW w:w="2114" w:type="dxa"/>
+            <w:tcW w:w="2113" w:type="dxa"/>
             <w:tcBorders>
               <w:top w:val="nil"/>
               <w:left w:val="double" w:sz="2" w:space="0" w:color="808080"/>
@@ -23079,9 +23079,9 @@
               <w:right w:val="nil"/>
               <w:insideV w:val="nil"/>
             </w:tcBorders>
-            <w:shd w:fill="auto" w:val="clear"/>
+            <w:shd w:fill="FFFFFF" w:val="clear"/>
             <w:tcMar>
-              <w:left w:w="27" w:type="dxa"/>
+              <w:left w:w="19" w:type="dxa"/>
             </w:tcMar>
             <w:vAlign w:val="bottom"/>
           </w:tcPr>
@@ -23098,7 +23098,7 @@
         </w:tc>
         <w:tc>
           <w:tcPr>
-            <w:tcW w:w="1990" w:type="dxa"/>
+            <w:tcW w:w="1989" w:type="dxa"/>
             <w:tcBorders>
               <w:top w:val="nil"/>
               <w:left w:val="double" w:sz="2" w:space="0" w:color="808080"/>
@@ -23107,9 +23107,9 @@
               <w:right w:val="nil"/>
               <w:insideV w:val="nil"/>
             </w:tcBorders>
-            <w:shd w:fill="auto" w:val="clear"/>
+            <w:shd w:fill="FFFFFF" w:val="clear"/>
             <w:tcMar>
-              <w:left w:w="27" w:type="dxa"/>
+              <w:left w:w="19" w:type="dxa"/>
             </w:tcMar>
             <w:vAlign w:val="bottom"/>
           </w:tcPr>
@@ -23130,7 +23130,7 @@
         </w:tc>
         <w:tc>
           <w:tcPr>
-            <w:tcW w:w="5197" w:type="dxa"/>
+            <w:tcW w:w="5199" w:type="dxa"/>
             <w:tcBorders>
               <w:top w:val="nil"/>
               <w:left w:val="double" w:sz="2" w:space="0" w:color="808080"/>
@@ -23139,9 +23139,9 @@
               <w:right w:val="double" w:sz="2" w:space="0" w:color="808080"/>
               <w:insideV w:val="double" w:sz="2" w:space="0" w:color="808080"/>
             </w:tcBorders>
-            <w:shd w:fill="auto" w:val="clear"/>
+            <w:shd w:fill="FFFFFF" w:val="clear"/>
             <w:tcMar>
-              <w:left w:w="27" w:type="dxa"/>
+              <w:left w:w="19" w:type="dxa"/>
             </w:tcMar>
             <w:vAlign w:val="bottom"/>
           </w:tcPr>
@@ -23170,7 +23170,7 @@
         </w:trPr>
         <w:tc>
           <w:tcPr>
-            <w:tcW w:w="2114" w:type="dxa"/>
+            <w:tcW w:w="2113" w:type="dxa"/>
             <w:tcBorders>
               <w:top w:val="nil"/>
               <w:left w:val="double" w:sz="2" w:space="0" w:color="808080"/>
@@ -23179,9 +23179,9 @@
               <w:right w:val="nil"/>
               <w:insideV w:val="nil"/>
             </w:tcBorders>
-            <w:shd w:fill="auto" w:val="clear"/>
+            <w:shd w:fill="FFFFFF" w:val="clear"/>
             <w:tcMar>
-              <w:left w:w="27" w:type="dxa"/>
+              <w:left w:w="19" w:type="dxa"/>
             </w:tcMar>
             <w:vAlign w:val="bottom"/>
           </w:tcPr>
@@ -23198,7 +23198,7 @@
         </w:tc>
         <w:tc>
           <w:tcPr>
-            <w:tcW w:w="1990" w:type="dxa"/>
+            <w:tcW w:w="1989" w:type="dxa"/>
             <w:tcBorders>
               <w:top w:val="nil"/>
               <w:left w:val="double" w:sz="2" w:space="0" w:color="808080"/>
@@ -23207,9 +23207,9 @@
               <w:right w:val="nil"/>
               <w:insideV w:val="nil"/>
             </w:tcBorders>
-            <w:shd w:fill="auto" w:val="clear"/>
+            <w:shd w:fill="FFFFFF" w:val="clear"/>
             <w:tcMar>
-              <w:left w:w="27" w:type="dxa"/>
+              <w:left w:w="19" w:type="dxa"/>
             </w:tcMar>
             <w:vAlign w:val="bottom"/>
           </w:tcPr>
@@ -23230,7 +23230,7 @@
         </w:tc>
         <w:tc>
           <w:tcPr>
-            <w:tcW w:w="5197" w:type="dxa"/>
+            <w:tcW w:w="5199" w:type="dxa"/>
             <w:tcBorders>
               <w:top w:val="nil"/>
               <w:left w:val="double" w:sz="2" w:space="0" w:color="808080"/>
@@ -23239,9 +23239,9 @@
               <w:right w:val="double" w:sz="2" w:space="0" w:color="808080"/>
               <w:insideV w:val="double" w:sz="2" w:space="0" w:color="808080"/>
             </w:tcBorders>
-            <w:shd w:fill="auto" w:val="clear"/>
+            <w:shd w:fill="FFFFFF" w:val="clear"/>
             <w:tcMar>
-              <w:left w:w="27" w:type="dxa"/>
+              <w:left w:w="19" w:type="dxa"/>
             </w:tcMar>
             <w:vAlign w:val="bottom"/>
           </w:tcPr>
@@ -23310,15 +23310,7 @@
       </w:pPr>
       <w:r>
         <w:rPr/>
-        <w:t>Da</w:t>
-      </w:r>
-      <w:r>
-        <w:rPr/>
-        <w:t>n</w:t>
-      </w:r>
-      <w:r>
-        <w:rPr/>
-        <w:t>s services.yml, bien mettre le services</w:t>
+        <w:t>Dans services.yml, bien mettre le services</w:t>
       </w:r>
     </w:p>
     <w:p>
@@ -23395,12 +23387,10 @@
           <w:t>http://www.webservicex.net/</w:t>
         </w:r>
       </w:hyperlink>
-      <w:hyperlink r:id="rId24">
-        <w:r>
-          <w:rPr/>
-          <w:t xml:space="preserve"> et indiquer dans l'URL geoipservice.asmx/GetGeoIP?IPAddress=89.227.222.139, l'ip est a la fin</w:t>
-        </w:r>
-      </w:hyperlink>
+      <w:r>
+        <w:rPr/>
+        <w:t xml:space="preserve"> et indiquer dans l'URL geoipservice.asmx/GetGeoIP?IPAddress=89.227.222.139, l'ip est a la fin</w:t>
+      </w:r>
     </w:p>
     <w:p>
       <w:pPr>
@@ -23422,8 +23412,7 @@
       </w:pPr>
       <w:r>
         <w:rPr/>
-        <w:t>php bin/console debug:event-dispatcher</w:t>
-        <w:t> : liste des évenments qui sont disponibles dans symfony</w:t>
+        <w:t>php bin/console debug:event-dispatcher : liste des évenments qui sont disponibles dans symfony</w:t>
       </w:r>
     </w:p>
     <w:p>
@@ -23442,25 +23431,17 @@
       </w:pPr>
       <w:r>
         <w:rPr/>
-        <w:t xml:space="preserve">Gestion du bandeau des cookies </w:t>
-      </w:r>
-      <w:r>
-        <w:rPr/>
-        <w:t>et des sessions</w:t>
-      </w:r>
-    </w:p>
-    <w:p>
-      <w:pPr>
-        <w:pStyle w:val="Normal"/>
-        <w:rPr/>
-      </w:pPr>
-      <w:r>
-        <w:rPr/>
-        <w:t xml:space="preserve">Dans $session = $request-&gt;getSession() ; </w:t>
-      </w:r>
-      <w:r>
-        <w:rPr/>
-        <w:t>Dans un controller)</w:t>
+        <w:t>Gestion du bandeau des cookies et des sessions</w:t>
+      </w:r>
+    </w:p>
+    <w:p>
+      <w:pPr>
+        <w:pStyle w:val="Normal"/>
+        <w:rPr/>
+      </w:pPr>
+      <w:r>
+        <w:rPr/>
+        <w:t>Dans $session = $request-&gt;getSession() ; Dans un controller)</w:t>
       </w:r>
     </w:p>
     <w:p>
@@ -23589,11 +23570,7 @@
       </w:pPr>
       <w:r>
         <w:rPr/>
-        <w:t xml:space="preserve">Dans le </w:t>
-      </w:r>
-      <w:r>
-        <w:rPr/>
-        <w:t>Subscriber</w:t>
+        <w:t>Dans le Subscriber</w:t>
       </w:r>
     </w:p>
     <w:p>
@@ -25550,11 +25527,596 @@
     </w:p>
     <w:p>
       <w:pPr>
-        <w:pStyle w:val="Normal"/>
-        <w:rPr/>
-      </w:pPr>
-      <w:r>
-        <w:rPr/>
+        <w:pStyle w:val="Titre1"/>
+        <w:rPr/>
+      </w:pPr>
+      <w:r>
+        <w:rPr/>
+        <w:t>Even</w:t>
+      </w:r>
+      <w:r>
+        <w:rPr/>
+        <w:t>ement personalisé</w:t>
+      </w:r>
+    </w:p>
+    <w:p>
+      <w:pPr>
+        <w:pStyle w:val="Normal"/>
+        <w:rPr/>
+      </w:pPr>
+      <w:r>
+        <w:rPr/>
+      </w:r>
+    </w:p>
+    <w:p>
+      <w:pPr>
+        <w:pStyle w:val="Normal"/>
+        <w:rPr/>
+      </w:pPr>
+      <w:r>
+        <w:rPr/>
+        <w:t>Pour déclencher des ations en fonction d'une volonté précise</w:t>
+      </w:r>
+    </w:p>
+    <w:p>
+      <w:pPr>
+        <w:pStyle w:val="Normal"/>
+        <w:rPr/>
+      </w:pPr>
+      <w:r>
+        <w:rPr/>
+      </w:r>
+    </w:p>
+    <w:p>
+      <w:pPr>
+        <w:pStyle w:val="Normal"/>
+        <w:rPr/>
+      </w:pPr>
+      <w:r>
+        <w:rPr/>
+        <w:t>1. Créer un dossier Event</w:t>
+      </w:r>
+    </w:p>
+    <w:p>
+      <w:pPr>
+        <w:pStyle w:val="Normal"/>
+        <w:rPr/>
+      </w:pPr>
+      <w:r>
+        <w:rPr/>
+        <w:t>2. Créer un Listeur d'évenement : VisittEvent</w:t>
+      </w:r>
+      <w:r>
+        <w:rPr>
+          <w:color w:val="FF3333"/>
+        </w:rPr>
+        <w:t>s</w:t>
+      </w:r>
+      <w:r>
+        <w:rPr/>
+        <w:t>.php</w:t>
+      </w:r>
+    </w:p>
+    <w:p>
+      <w:pPr>
+        <w:pStyle w:val="Normal"/>
+        <w:rPr/>
+      </w:pPr>
+      <w:r>
+        <w:rPr/>
+        <w:t>3. Créer un fichier lié à un évenement : VisitContactEvent.php</w:t>
+      </w:r>
+    </w:p>
+    <w:p>
+      <w:pPr>
+        <w:pStyle w:val="Normal"/>
+        <w:rPr/>
+      </w:pPr>
+      <w:r>
+        <w:rPr/>
+        <w:t>4. Créer le souscripteur, la classe qui écoute les évenmeent multiple</w:t>
+      </w:r>
+    </w:p>
+    <w:p>
+      <w:pPr>
+        <w:pStyle w:val="Normal"/>
+        <w:rPr/>
+      </w:pPr>
+      <w:r>
+        <w:rPr/>
+        <w:t xml:space="preserve">5. Enregistrer le souscripteur dans le service.yml et vérifier dans la console avec la commande : php bin/console debug:event-dispatcher </w:t>
+      </w:r>
+    </w:p>
+    <w:p>
+      <w:pPr>
+        <w:pStyle w:val="Normal"/>
+        <w:rPr/>
+      </w:pPr>
+      <w:r>
+        <w:rPr/>
+        <w:t>6. On déclenche l'évenement dans le CONTROLLER avec la fonction dispatch()</w:t>
+      </w:r>
+    </w:p>
+    <w:p>
+      <w:pPr>
+        <w:pStyle w:val="Normal"/>
+        <w:rPr/>
+      </w:pPr>
+      <w:r>
+        <w:rPr/>
+      </w:r>
+    </w:p>
+    <w:p>
+      <w:pPr>
+        <w:pStyle w:val="Titre1"/>
+        <w:rPr/>
+      </w:pPr>
+      <w:r>
+        <w:rPr/>
+        <w:t>Créer ses propres commandes</w:t>
+      </w:r>
+    </w:p>
+    <w:p>
+      <w:pPr>
+        <w:pStyle w:val="Normal"/>
+        <w:rPr/>
+      </w:pPr>
+      <w:r>
+        <w:rPr/>
+      </w:r>
+    </w:p>
+    <w:p>
+      <w:pPr>
+        <w:pStyle w:val="Normal"/>
+        <w:rPr/>
+      </w:pPr>
+      <w:r>
+        <w:rPr/>
+        <w:t>Permet d'accéder au container de Symfony (ajouter un rôle à l'utilistaeur, exporter la BDD, envoyer un mail à des perosnnes qui sont pas connecté depuis 3 mois…) → Faire des actions, sans passer par une interface visuel</w:t>
+      </w:r>
+    </w:p>
+    <w:p>
+      <w:pPr>
+        <w:pStyle w:val="Normal"/>
+        <w:rPr/>
+      </w:pPr>
+      <w:r>
+        <w:rPr/>
+      </w:r>
+    </w:p>
+    <w:p>
+      <w:pPr>
+        <w:pStyle w:val="Normal"/>
+        <w:numPr>
+          <w:ilvl w:val="0"/>
+          <w:numId w:val="45"/>
+        </w:numPr>
+        <w:rPr/>
+      </w:pPr>
+      <w:r>
+        <w:rPr/>
+        <w:t>Créer un dossier Command dans un bundle,</w:t>
+      </w:r>
+    </w:p>
+    <w:p>
+      <w:pPr>
+        <w:pStyle w:val="Normal"/>
+        <w:numPr>
+          <w:ilvl w:val="0"/>
+          <w:numId w:val="45"/>
+        </w:numPr>
+        <w:rPr/>
+      </w:pPr>
+      <w:r>
+        <w:rPr/>
+        <w:t>Créer une classe par commande dans ce dossier, par ex :  UserAddRoleCommand.php</w:t>
+      </w:r>
+    </w:p>
+    <w:p>
+      <w:pPr>
+        <w:pStyle w:val="Normal"/>
+        <w:numPr>
+          <w:ilvl w:val="0"/>
+          <w:numId w:val="45"/>
+        </w:numPr>
+        <w:rPr/>
+      </w:pPr>
+      <w:r>
+        <w:rPr/>
+        <w:t>Faire un extends du ContainerAwaraCommand</w:t>
+      </w:r>
+    </w:p>
+    <w:p>
+      <w:pPr>
+        <w:pStyle w:val="Normal"/>
+        <w:numPr>
+          <w:ilvl w:val="0"/>
+          <w:numId w:val="45"/>
+        </w:numPr>
+        <w:rPr/>
+      </w:pPr>
+      <w:r>
+        <w:rPr/>
+        <w:t>Générer des methods to override, aller dans commmand et sélectionner configure et execute</w:t>
+      </w:r>
+    </w:p>
+    <w:p>
+      <w:pPr>
+        <w:pStyle w:val="Normal"/>
+        <w:numPr>
+          <w:ilvl w:val="1"/>
+          <w:numId w:val="45"/>
+        </w:numPr>
+        <w:rPr/>
+      </w:pPr>
+      <w:r>
+        <w:rPr/>
+        <w:t xml:space="preserve">Configure : Configure la commande, avec le </w:t>
+      </w:r>
+    </w:p>
+    <w:p>
+      <w:pPr>
+        <w:pStyle w:val="Normal"/>
+        <w:numPr>
+          <w:ilvl w:val="2"/>
+          <w:numId w:val="45"/>
+        </w:numPr>
+        <w:rPr/>
+      </w:pPr>
+      <w:r>
+        <w:rPr/>
+        <w:t xml:space="preserve">Nom, </w:t>
+      </w:r>
+    </w:p>
+    <w:p>
+      <w:pPr>
+        <w:pStyle w:val="Normal"/>
+        <w:numPr>
+          <w:ilvl w:val="2"/>
+          <w:numId w:val="45"/>
+        </w:numPr>
+        <w:rPr/>
+      </w:pPr>
+      <w:r>
+        <w:rPr/>
+        <w:t xml:space="preserve">description, </w:t>
+      </w:r>
+    </w:p>
+    <w:p>
+      <w:pPr>
+        <w:pStyle w:val="Normal"/>
+        <w:numPr>
+          <w:ilvl w:val="2"/>
+          <w:numId w:val="45"/>
+        </w:numPr>
+        <w:rPr/>
+      </w:pPr>
+      <w:r>
+        <w:rPr/>
+        <w:t>arguments (ce qui suit la commande, par exemple doctrine:generate:entites AppBundle → AppBundle est l'argument)</w:t>
+      </w:r>
+    </w:p>
+    <w:p>
+      <w:pPr>
+        <w:pStyle w:val="Normal"/>
+        <w:numPr>
+          <w:ilvl w:val="2"/>
+          <w:numId w:val="45"/>
+        </w:numPr>
+        <w:rPr/>
+      </w:pPr>
+      <w:r>
+        <w:rPr/>
+        <w:t xml:space="preserve">options : --force par exemple, qui a un statut REQUIRED </w:t>
+      </w:r>
+    </w:p>
+    <w:p>
+      <w:pPr>
+        <w:pStyle w:val="Normal"/>
+        <w:numPr>
+          <w:ilvl w:val="1"/>
+          <w:numId w:val="45"/>
+        </w:numPr>
+        <w:rPr/>
+      </w:pPr>
+      <w:r>
+        <w:rPr/>
+        <w:t xml:space="preserve">Execute : </w:t>
+      </w:r>
+      <w:r>
+        <w:rPr/>
+        <w:t>On récupère les argument du Configure</w:t>
+      </w:r>
+    </w:p>
+    <w:p>
+      <w:pPr>
+        <w:pStyle w:val="Normal"/>
+        <w:numPr>
+          <w:ilvl w:val="2"/>
+          <w:numId w:val="45"/>
+        </w:numPr>
+        <w:rPr/>
+      </w:pPr>
+      <w:r>
+        <w:rPr/>
+        <w:t>Input :</w:t>
+      </w:r>
+    </w:p>
+    <w:p>
+      <w:pPr>
+        <w:pStyle w:val="Normal"/>
+        <w:numPr>
+          <w:ilvl w:val="2"/>
+          <w:numId w:val="45"/>
+        </w:numPr>
+        <w:rPr/>
+      </w:pPr>
+      <w:r>
+        <w:rPr/>
+        <w:t>Output :</w:t>
+      </w:r>
+    </w:p>
+    <w:p>
+      <w:pPr>
+        <w:pStyle w:val="Normal"/>
+        <w:numPr>
+          <w:ilvl w:val="0"/>
+          <w:numId w:val="45"/>
+        </w:numPr>
+        <w:rPr/>
+      </w:pPr>
+      <w:r>
+        <w:rPr/>
+        <w:t xml:space="preserve">Pour voir les ligne de commandes, faire dans le terminal : php bin/console, et vérifier </w:t>
+      </w:r>
+    </w:p>
+    <w:p>
+      <w:pPr>
+        <w:pStyle w:val="Normal"/>
+        <w:numPr>
+          <w:ilvl w:val="0"/>
+          <w:numId w:val="45"/>
+        </w:numPr>
+        <w:rPr/>
+      </w:pPr>
+      <w:r>
+        <w:rPr/>
+        <w:t>Pour changer les rôle ou executer faire php bin/console app:user:role:add Alexis ADMIN</w:t>
+      </w:r>
+    </w:p>
+    <w:p>
+      <w:pPr>
+        <w:pStyle w:val="Normal"/>
+        <w:rPr/>
+      </w:pPr>
+      <w:r>
+        <w:rPr/>
+      </w:r>
+    </w:p>
+    <w:p>
+      <w:pPr>
+        <w:pStyle w:val="Normal"/>
+        <w:rPr/>
+      </w:pPr>
+      <w:r>
+        <w:rPr/>
+      </w:r>
+    </w:p>
+    <w:p>
+      <w:pPr>
+        <w:pStyle w:val="Titre1"/>
+        <w:rPr/>
+      </w:pPr>
+      <w:r>
+        <w:rPr/>
+        <w:t>Tester le site</w:t>
+      </w:r>
+    </w:p>
+    <w:p>
+      <w:pPr>
+        <w:pStyle w:val="Normal"/>
+        <w:rPr/>
+      </w:pPr>
+      <w:r>
+        <w:rPr/>
+      </w:r>
+    </w:p>
+    <w:p>
+      <w:pPr>
+        <w:pStyle w:val="Normal"/>
+        <w:rPr>
+          <w:rStyle w:val="LienInternet"/>
+        </w:rPr>
+      </w:pPr>
+      <w:r>
+        <w:rPr/>
+        <w:t xml:space="preserve">Télécharger </w:t>
+      </w:r>
+      <w:hyperlink r:id="rId24">
+        <w:r>
+          <w:rPr>
+            <w:rStyle w:val="LienInternet"/>
+          </w:rPr>
+          <w:t>https://phpunit.de/</w:t>
+        </w:r>
+      </w:hyperlink>
+    </w:p>
+    <w:p>
+      <w:pPr>
+        <w:pStyle w:val="Normal"/>
+        <w:rPr/>
+      </w:pPr>
+      <w:r>
+        <w:rPr/>
+        <w:t>Ensuite il faut copier les dossiers / fichiers qu'on veut tester</w:t>
+      </w:r>
+    </w:p>
+    <w:p>
+      <w:pPr>
+        <w:pStyle w:val="Normal"/>
+        <w:rPr/>
+      </w:pPr>
+      <w:r>
+        <w:rPr/>
+        <w:t>Il faut préfixer les classes par test</w:t>
+      </w:r>
+    </w:p>
+    <w:p>
+      <w:pPr>
+        <w:pStyle w:val="Normal"/>
+        <w:rPr/>
+      </w:pPr>
+      <w:r>
+        <w:rPr/>
+      </w:r>
+    </w:p>
+    <w:p>
+      <w:pPr>
+        <w:pStyle w:val="Normal"/>
+        <w:rPr/>
+      </w:pPr>
+      <w:r>
+        <w:rPr/>
+        <w:t xml:space="preserve">et faire en ligne de commande : </w:t>
+      </w:r>
+      <w:bookmarkStart w:id="39" w:name="__DdeLink__5620_1748103169"/>
+      <w:bookmarkEnd w:id="39"/>
+      <w:r>
+        <w:rPr/>
+        <w:t>phpunit</w:t>
+      </w:r>
+    </w:p>
+    <w:p>
+      <w:pPr>
+        <w:pStyle w:val="Normal"/>
+        <w:rPr/>
+      </w:pPr>
+      <w:r>
+        <w:rPr/>
+      </w:r>
+    </w:p>
+    <w:p>
+      <w:pPr>
+        <w:pStyle w:val="Contenudetableau"/>
+        <w:numPr>
+          <w:ilvl w:val="0"/>
+          <w:numId w:val="46"/>
+        </w:numPr>
+        <w:rPr/>
+      </w:pPr>
+      <w:r>
+        <w:rPr/>
+        <w:t xml:space="preserve">Test unitaire : </w:t>
+      </w:r>
+      <w:r>
+        <w:rPr/>
+        <w:t>On teste une seule classe → un services</w:t>
+      </w:r>
+    </w:p>
+    <w:p>
+      <w:pPr>
+        <w:pStyle w:val="Normal"/>
+        <w:numPr>
+          <w:ilvl w:val="0"/>
+          <w:numId w:val="46"/>
+        </w:numPr>
+        <w:rPr/>
+      </w:pPr>
+      <w:r>
+        <w:rPr/>
+        <w:t>Test fonctionnel : on teste une fonctionnalité</w:t>
+      </w:r>
+    </w:p>
+    <w:p>
+      <w:pPr>
+        <w:pStyle w:val="Normal"/>
+        <w:rPr/>
+      </w:pPr>
+      <w:r>
+        <w:rPr/>
+      </w:r>
+    </w:p>
+    <w:p>
+      <w:pPr>
+        <w:pStyle w:val="Normal"/>
+        <w:rPr/>
+      </w:pPr>
+      <w:r>
+        <w:rPr/>
+        <w:t>Pour tester des fonctions, il faut utiliser assert...(), qui contient plusieurs paramètre :</w:t>
+      </w:r>
+    </w:p>
+    <w:p>
+      <w:pPr>
+        <w:pStyle w:val="Normal"/>
+        <w:numPr>
+          <w:ilvl w:val="0"/>
+          <w:numId w:val="47"/>
+        </w:numPr>
+        <w:rPr/>
+      </w:pPr>
+      <w:r>
+        <w:rPr/>
+        <w:t>Résul</w:t>
+      </w:r>
+      <w:r>
+        <w:rPr/>
+        <w:t>t</w:t>
+      </w:r>
+      <w:r>
+        <w:rPr/>
+        <w:t>at attendu</w:t>
+      </w:r>
+    </w:p>
+    <w:p>
+      <w:pPr>
+        <w:pStyle w:val="Normal"/>
+        <w:numPr>
+          <w:ilvl w:val="0"/>
+          <w:numId w:val="47"/>
+        </w:numPr>
+        <w:rPr/>
+      </w:pPr>
+      <w:r>
+        <w:rPr/>
+        <w:t>Le traitement</w:t>
+      </w:r>
+    </w:p>
+    <w:p>
+      <w:pPr>
+        <w:pStyle w:val="Normal"/>
+        <w:rPr/>
+      </w:pPr>
+      <w:r>
+        <w:rPr/>
+      </w:r>
+    </w:p>
+    <w:p>
+      <w:pPr>
+        <w:pStyle w:val="Normal"/>
+        <w:numPr>
+          <w:ilvl w:val="0"/>
+          <w:numId w:val="48"/>
+        </w:numPr>
+        <w:rPr/>
+      </w:pPr>
+      <w:r>
+        <w:rPr/>
+        <w:t>$client : La variable  simule le navigateur utilisé par une vraie personne</w:t>
+      </w:r>
+    </w:p>
+    <w:p>
+      <w:pPr>
+        <w:pStyle w:val="Normal"/>
+        <w:numPr>
+          <w:ilvl w:val="0"/>
+          <w:numId w:val="48"/>
+        </w:numPr>
+        <w:rPr/>
+      </w:pPr>
+      <w:r>
+        <w:rPr/>
+        <w:t xml:space="preserve">$crawler : </w:t>
       </w:r>
     </w:p>
     <w:sectPr>
@@ -31304,6 +31866,518 @@
     </w:lvl>
   </w:abstractNum>
   <w:abstractNum w:abstractNumId="45">
+    <w:lvl w:ilvl="0">
+      <w:start w:val="1"/>
+      <w:numFmt w:val="decimal"/>
+      <w:lvlText w:val="%1."/>
+      <w:lvlJc w:val="left"/>
+      <w:pPr>
+        <w:tabs>
+          <w:tab w:val="num" w:pos="720"/>
+        </w:tabs>
+        <w:ind w:left="720" w:hanging="360"/>
+      </w:pPr>
+      <w:rPr/>
+    </w:lvl>
+    <w:lvl w:ilvl="1">
+      <w:start w:val="1"/>
+      <w:numFmt w:val="decimal"/>
+      <w:lvlText w:val="%2."/>
+      <w:lvlJc w:val="left"/>
+      <w:pPr>
+        <w:tabs>
+          <w:tab w:val="num" w:pos="1080"/>
+        </w:tabs>
+        <w:ind w:left="1080" w:hanging="360"/>
+      </w:pPr>
+      <w:rPr/>
+    </w:lvl>
+    <w:lvl w:ilvl="2">
+      <w:start w:val="1"/>
+      <w:numFmt w:val="decimal"/>
+      <w:lvlText w:val="%3."/>
+      <w:lvlJc w:val="left"/>
+      <w:pPr>
+        <w:tabs>
+          <w:tab w:val="num" w:pos="1440"/>
+        </w:tabs>
+        <w:ind w:left="1440" w:hanging="360"/>
+      </w:pPr>
+      <w:rPr/>
+    </w:lvl>
+    <w:lvl w:ilvl="3">
+      <w:start w:val="1"/>
+      <w:numFmt w:val="decimal"/>
+      <w:lvlText w:val="%4."/>
+      <w:lvlJc w:val="left"/>
+      <w:pPr>
+        <w:tabs>
+          <w:tab w:val="num" w:pos="1800"/>
+        </w:tabs>
+        <w:ind w:left="1800" w:hanging="360"/>
+      </w:pPr>
+      <w:rPr/>
+    </w:lvl>
+    <w:lvl w:ilvl="4">
+      <w:start w:val="1"/>
+      <w:numFmt w:val="decimal"/>
+      <w:lvlText w:val="%5."/>
+      <w:lvlJc w:val="left"/>
+      <w:pPr>
+        <w:tabs>
+          <w:tab w:val="num" w:pos="2160"/>
+        </w:tabs>
+        <w:ind w:left="2160" w:hanging="360"/>
+      </w:pPr>
+      <w:rPr/>
+    </w:lvl>
+    <w:lvl w:ilvl="5">
+      <w:start w:val="1"/>
+      <w:numFmt w:val="decimal"/>
+      <w:lvlText w:val="%6."/>
+      <w:lvlJc w:val="left"/>
+      <w:pPr>
+        <w:tabs>
+          <w:tab w:val="num" w:pos="2520"/>
+        </w:tabs>
+        <w:ind w:left="2520" w:hanging="360"/>
+      </w:pPr>
+      <w:rPr/>
+    </w:lvl>
+    <w:lvl w:ilvl="6">
+      <w:start w:val="1"/>
+      <w:numFmt w:val="decimal"/>
+      <w:lvlText w:val="%7."/>
+      <w:lvlJc w:val="left"/>
+      <w:pPr>
+        <w:tabs>
+          <w:tab w:val="num" w:pos="2880"/>
+        </w:tabs>
+        <w:ind w:left="2880" w:hanging="360"/>
+      </w:pPr>
+      <w:rPr/>
+    </w:lvl>
+    <w:lvl w:ilvl="7">
+      <w:start w:val="1"/>
+      <w:numFmt w:val="decimal"/>
+      <w:lvlText w:val="%8."/>
+      <w:lvlJc w:val="left"/>
+      <w:pPr>
+        <w:tabs>
+          <w:tab w:val="num" w:pos="3240"/>
+        </w:tabs>
+        <w:ind w:left="3240" w:hanging="360"/>
+      </w:pPr>
+      <w:rPr/>
+    </w:lvl>
+    <w:lvl w:ilvl="8">
+      <w:start w:val="1"/>
+      <w:numFmt w:val="decimal"/>
+      <w:lvlText w:val="%9."/>
+      <w:lvlJc w:val="left"/>
+      <w:pPr>
+        <w:tabs>
+          <w:tab w:val="num" w:pos="3600"/>
+        </w:tabs>
+        <w:ind w:left="3600" w:hanging="360"/>
+      </w:pPr>
+      <w:rPr/>
+    </w:lvl>
+  </w:abstractNum>
+  <w:abstractNum w:abstractNumId="46">
+    <w:lvl w:ilvl="0">
+      <w:start w:val="1"/>
+      <w:numFmt w:val="bullet"/>
+      <w:lvlText w:val=""/>
+      <w:lvlJc w:val="left"/>
+      <w:pPr>
+        <w:tabs>
+          <w:tab w:val="num" w:pos="720"/>
+        </w:tabs>
+        <w:ind w:left="720" w:hanging="360"/>
+      </w:pPr>
+      <w:rPr>
+        <w:rFonts w:ascii="Symbol" w:hAnsi="Symbol" w:cs="Symbol" w:hint="default"/>
+      </w:rPr>
+    </w:lvl>
+    <w:lvl w:ilvl="1">
+      <w:start w:val="1"/>
+      <w:numFmt w:val="bullet"/>
+      <w:lvlText w:val="◦"/>
+      <w:lvlJc w:val="left"/>
+      <w:pPr>
+        <w:tabs>
+          <w:tab w:val="num" w:pos="1080"/>
+        </w:tabs>
+        <w:ind w:left="1080" w:hanging="360"/>
+      </w:pPr>
+      <w:rPr>
+        <w:rFonts w:ascii="OpenSymbol" w:hAnsi="OpenSymbol" w:cs="OpenSymbol" w:hint="default"/>
+      </w:rPr>
+    </w:lvl>
+    <w:lvl w:ilvl="2">
+      <w:start w:val="1"/>
+      <w:numFmt w:val="bullet"/>
+      <w:lvlText w:val="▪"/>
+      <w:lvlJc w:val="left"/>
+      <w:pPr>
+        <w:tabs>
+          <w:tab w:val="num" w:pos="1440"/>
+        </w:tabs>
+        <w:ind w:left="1440" w:hanging="360"/>
+      </w:pPr>
+      <w:rPr>
+        <w:rFonts w:ascii="OpenSymbol" w:hAnsi="OpenSymbol" w:cs="OpenSymbol" w:hint="default"/>
+      </w:rPr>
+    </w:lvl>
+    <w:lvl w:ilvl="3">
+      <w:start w:val="1"/>
+      <w:numFmt w:val="bullet"/>
+      <w:lvlText w:val=""/>
+      <w:lvlJc w:val="left"/>
+      <w:pPr>
+        <w:tabs>
+          <w:tab w:val="num" w:pos="1800"/>
+        </w:tabs>
+        <w:ind w:left="1800" w:hanging="360"/>
+      </w:pPr>
+      <w:rPr>
+        <w:rFonts w:ascii="Symbol" w:hAnsi="Symbol" w:cs="Symbol" w:hint="default"/>
+      </w:rPr>
+    </w:lvl>
+    <w:lvl w:ilvl="4">
+      <w:start w:val="1"/>
+      <w:numFmt w:val="bullet"/>
+      <w:lvlText w:val="◦"/>
+      <w:lvlJc w:val="left"/>
+      <w:pPr>
+        <w:tabs>
+          <w:tab w:val="num" w:pos="2160"/>
+        </w:tabs>
+        <w:ind w:left="2160" w:hanging="360"/>
+      </w:pPr>
+      <w:rPr>
+        <w:rFonts w:ascii="OpenSymbol" w:hAnsi="OpenSymbol" w:cs="OpenSymbol" w:hint="default"/>
+      </w:rPr>
+    </w:lvl>
+    <w:lvl w:ilvl="5">
+      <w:start w:val="1"/>
+      <w:numFmt w:val="bullet"/>
+      <w:lvlText w:val="▪"/>
+      <w:lvlJc w:val="left"/>
+      <w:pPr>
+        <w:tabs>
+          <w:tab w:val="num" w:pos="2520"/>
+        </w:tabs>
+        <w:ind w:left="2520" w:hanging="360"/>
+      </w:pPr>
+      <w:rPr>
+        <w:rFonts w:ascii="OpenSymbol" w:hAnsi="OpenSymbol" w:cs="OpenSymbol" w:hint="default"/>
+      </w:rPr>
+    </w:lvl>
+    <w:lvl w:ilvl="6">
+      <w:start w:val="1"/>
+      <w:numFmt w:val="bullet"/>
+      <w:lvlText w:val=""/>
+      <w:lvlJc w:val="left"/>
+      <w:pPr>
+        <w:tabs>
+          <w:tab w:val="num" w:pos="2880"/>
+        </w:tabs>
+        <w:ind w:left="2880" w:hanging="360"/>
+      </w:pPr>
+      <w:rPr>
+        <w:rFonts w:ascii="Symbol" w:hAnsi="Symbol" w:cs="Symbol" w:hint="default"/>
+      </w:rPr>
+    </w:lvl>
+    <w:lvl w:ilvl="7">
+      <w:start w:val="1"/>
+      <w:numFmt w:val="bullet"/>
+      <w:lvlText w:val="◦"/>
+      <w:lvlJc w:val="left"/>
+      <w:pPr>
+        <w:tabs>
+          <w:tab w:val="num" w:pos="3240"/>
+        </w:tabs>
+        <w:ind w:left="3240" w:hanging="360"/>
+      </w:pPr>
+      <w:rPr>
+        <w:rFonts w:ascii="OpenSymbol" w:hAnsi="OpenSymbol" w:cs="OpenSymbol" w:hint="default"/>
+      </w:rPr>
+    </w:lvl>
+    <w:lvl w:ilvl="8">
+      <w:start w:val="1"/>
+      <w:numFmt w:val="bullet"/>
+      <w:lvlText w:val="▪"/>
+      <w:lvlJc w:val="left"/>
+      <w:pPr>
+        <w:tabs>
+          <w:tab w:val="num" w:pos="3600"/>
+        </w:tabs>
+        <w:ind w:left="3600" w:hanging="360"/>
+      </w:pPr>
+      <w:rPr>
+        <w:rFonts w:ascii="OpenSymbol" w:hAnsi="OpenSymbol" w:cs="OpenSymbol" w:hint="default"/>
+      </w:rPr>
+    </w:lvl>
+  </w:abstractNum>
+  <w:abstractNum w:abstractNumId="47">
+    <w:lvl w:ilvl="0">
+      <w:start w:val="1"/>
+      <w:numFmt w:val="decimal"/>
+      <w:lvlText w:val="%1."/>
+      <w:lvlJc w:val="left"/>
+      <w:pPr>
+        <w:tabs>
+          <w:tab w:val="num" w:pos="720"/>
+        </w:tabs>
+        <w:ind w:left="720" w:hanging="360"/>
+      </w:pPr>
+      <w:rPr/>
+    </w:lvl>
+    <w:lvl w:ilvl="1">
+      <w:start w:val="1"/>
+      <w:numFmt w:val="decimal"/>
+      <w:lvlText w:val="%2."/>
+      <w:lvlJc w:val="left"/>
+      <w:pPr>
+        <w:tabs>
+          <w:tab w:val="num" w:pos="1080"/>
+        </w:tabs>
+        <w:ind w:left="1080" w:hanging="360"/>
+      </w:pPr>
+      <w:rPr/>
+    </w:lvl>
+    <w:lvl w:ilvl="2">
+      <w:start w:val="1"/>
+      <w:numFmt w:val="decimal"/>
+      <w:lvlText w:val="%3."/>
+      <w:lvlJc w:val="left"/>
+      <w:pPr>
+        <w:tabs>
+          <w:tab w:val="num" w:pos="1440"/>
+        </w:tabs>
+        <w:ind w:left="1440" w:hanging="360"/>
+      </w:pPr>
+      <w:rPr/>
+    </w:lvl>
+    <w:lvl w:ilvl="3">
+      <w:start w:val="1"/>
+      <w:numFmt w:val="decimal"/>
+      <w:lvlText w:val="%4."/>
+      <w:lvlJc w:val="left"/>
+      <w:pPr>
+        <w:tabs>
+          <w:tab w:val="num" w:pos="1800"/>
+        </w:tabs>
+        <w:ind w:left="1800" w:hanging="360"/>
+      </w:pPr>
+      <w:rPr/>
+    </w:lvl>
+    <w:lvl w:ilvl="4">
+      <w:start w:val="1"/>
+      <w:numFmt w:val="decimal"/>
+      <w:lvlText w:val="%5."/>
+      <w:lvlJc w:val="left"/>
+      <w:pPr>
+        <w:tabs>
+          <w:tab w:val="num" w:pos="2160"/>
+        </w:tabs>
+        <w:ind w:left="2160" w:hanging="360"/>
+      </w:pPr>
+      <w:rPr/>
+    </w:lvl>
+    <w:lvl w:ilvl="5">
+      <w:start w:val="1"/>
+      <w:numFmt w:val="decimal"/>
+      <w:lvlText w:val="%6."/>
+      <w:lvlJc w:val="left"/>
+      <w:pPr>
+        <w:tabs>
+          <w:tab w:val="num" w:pos="2520"/>
+        </w:tabs>
+        <w:ind w:left="2520" w:hanging="360"/>
+      </w:pPr>
+      <w:rPr/>
+    </w:lvl>
+    <w:lvl w:ilvl="6">
+      <w:start w:val="1"/>
+      <w:numFmt w:val="decimal"/>
+      <w:lvlText w:val="%7."/>
+      <w:lvlJc w:val="left"/>
+      <w:pPr>
+        <w:tabs>
+          <w:tab w:val="num" w:pos="2880"/>
+        </w:tabs>
+        <w:ind w:left="2880" w:hanging="360"/>
+      </w:pPr>
+      <w:rPr/>
+    </w:lvl>
+    <w:lvl w:ilvl="7">
+      <w:start w:val="1"/>
+      <w:numFmt w:val="decimal"/>
+      <w:lvlText w:val="%8."/>
+      <w:lvlJc w:val="left"/>
+      <w:pPr>
+        <w:tabs>
+          <w:tab w:val="num" w:pos="3240"/>
+        </w:tabs>
+        <w:ind w:left="3240" w:hanging="360"/>
+      </w:pPr>
+      <w:rPr/>
+    </w:lvl>
+    <w:lvl w:ilvl="8">
+      <w:start w:val="1"/>
+      <w:numFmt w:val="decimal"/>
+      <w:lvlText w:val="%9."/>
+      <w:lvlJc w:val="left"/>
+      <w:pPr>
+        <w:tabs>
+          <w:tab w:val="num" w:pos="3600"/>
+        </w:tabs>
+        <w:ind w:left="3600" w:hanging="360"/>
+      </w:pPr>
+      <w:rPr/>
+    </w:lvl>
+  </w:abstractNum>
+  <w:abstractNum w:abstractNumId="48">
+    <w:lvl w:ilvl="0">
+      <w:start w:val="1"/>
+      <w:numFmt w:val="bullet"/>
+      <w:lvlText w:val=""/>
+      <w:lvlJc w:val="left"/>
+      <w:pPr>
+        <w:tabs>
+          <w:tab w:val="num" w:pos="720"/>
+        </w:tabs>
+        <w:ind w:left="720" w:hanging="360"/>
+      </w:pPr>
+      <w:rPr>
+        <w:rFonts w:ascii="Symbol" w:hAnsi="Symbol" w:cs="Symbol" w:hint="default"/>
+      </w:rPr>
+    </w:lvl>
+    <w:lvl w:ilvl="1">
+      <w:start w:val="1"/>
+      <w:numFmt w:val="bullet"/>
+      <w:lvlText w:val="◦"/>
+      <w:lvlJc w:val="left"/>
+      <w:pPr>
+        <w:tabs>
+          <w:tab w:val="num" w:pos="1080"/>
+        </w:tabs>
+        <w:ind w:left="1080" w:hanging="360"/>
+      </w:pPr>
+      <w:rPr>
+        <w:rFonts w:ascii="OpenSymbol" w:hAnsi="OpenSymbol" w:cs="OpenSymbol" w:hint="default"/>
+      </w:rPr>
+    </w:lvl>
+    <w:lvl w:ilvl="2">
+      <w:start w:val="1"/>
+      <w:numFmt w:val="bullet"/>
+      <w:lvlText w:val="▪"/>
+      <w:lvlJc w:val="left"/>
+      <w:pPr>
+        <w:tabs>
+          <w:tab w:val="num" w:pos="1440"/>
+        </w:tabs>
+        <w:ind w:left="1440" w:hanging="360"/>
+      </w:pPr>
+      <w:rPr>
+        <w:rFonts w:ascii="OpenSymbol" w:hAnsi="OpenSymbol" w:cs="OpenSymbol" w:hint="default"/>
+      </w:rPr>
+    </w:lvl>
+    <w:lvl w:ilvl="3">
+      <w:start w:val="1"/>
+      <w:numFmt w:val="bullet"/>
+      <w:lvlText w:val=""/>
+      <w:lvlJc w:val="left"/>
+      <w:pPr>
+        <w:tabs>
+          <w:tab w:val="num" w:pos="1800"/>
+        </w:tabs>
+        <w:ind w:left="1800" w:hanging="360"/>
+      </w:pPr>
+      <w:rPr>
+        <w:rFonts w:ascii="Symbol" w:hAnsi="Symbol" w:cs="Symbol" w:hint="default"/>
+      </w:rPr>
+    </w:lvl>
+    <w:lvl w:ilvl="4">
+      <w:start w:val="1"/>
+      <w:numFmt w:val="bullet"/>
+      <w:lvlText w:val="◦"/>
+      <w:lvlJc w:val="left"/>
+      <w:pPr>
+        <w:tabs>
+          <w:tab w:val="num" w:pos="2160"/>
+        </w:tabs>
+        <w:ind w:left="2160" w:hanging="360"/>
+      </w:pPr>
+      <w:rPr>
+        <w:rFonts w:ascii="OpenSymbol" w:hAnsi="OpenSymbol" w:cs="OpenSymbol" w:hint="default"/>
+      </w:rPr>
+    </w:lvl>
+    <w:lvl w:ilvl="5">
+      <w:start w:val="1"/>
+      <w:numFmt w:val="bullet"/>
+      <w:lvlText w:val="▪"/>
+      <w:lvlJc w:val="left"/>
+      <w:pPr>
+        <w:tabs>
+          <w:tab w:val="num" w:pos="2520"/>
+        </w:tabs>
+        <w:ind w:left="2520" w:hanging="360"/>
+      </w:pPr>
+      <w:rPr>
+        <w:rFonts w:ascii="OpenSymbol" w:hAnsi="OpenSymbol" w:cs="OpenSymbol" w:hint="default"/>
+      </w:rPr>
+    </w:lvl>
+    <w:lvl w:ilvl="6">
+      <w:start w:val="1"/>
+      <w:numFmt w:val="bullet"/>
+      <w:lvlText w:val=""/>
+      <w:lvlJc w:val="left"/>
+      <w:pPr>
+        <w:tabs>
+          <w:tab w:val="num" w:pos="2880"/>
+        </w:tabs>
+        <w:ind w:left="2880" w:hanging="360"/>
+      </w:pPr>
+      <w:rPr>
+        <w:rFonts w:ascii="Symbol" w:hAnsi="Symbol" w:cs="Symbol" w:hint="default"/>
+      </w:rPr>
+    </w:lvl>
+    <w:lvl w:ilvl="7">
+      <w:start w:val="1"/>
+      <w:numFmt w:val="bullet"/>
+      <w:lvlText w:val="◦"/>
+      <w:lvlJc w:val="left"/>
+      <w:pPr>
+        <w:tabs>
+          <w:tab w:val="num" w:pos="3240"/>
+        </w:tabs>
+        <w:ind w:left="3240" w:hanging="360"/>
+      </w:pPr>
+      <w:rPr>
+        <w:rFonts w:ascii="OpenSymbol" w:hAnsi="OpenSymbol" w:cs="OpenSymbol" w:hint="default"/>
+      </w:rPr>
+    </w:lvl>
+    <w:lvl w:ilvl="8">
+      <w:start w:val="1"/>
+      <w:numFmt w:val="bullet"/>
+      <w:lvlText w:val="▪"/>
+      <w:lvlJc w:val="left"/>
+      <w:pPr>
+        <w:tabs>
+          <w:tab w:val="num" w:pos="3600"/>
+        </w:tabs>
+        <w:ind w:left="3600" w:hanging="360"/>
+      </w:pPr>
+      <w:rPr>
+        <w:rFonts w:ascii="OpenSymbol" w:hAnsi="OpenSymbol" w:cs="OpenSymbol" w:hint="default"/>
+      </w:rPr>
+    </w:lvl>
+  </w:abstractNum>
+  <w:abstractNum w:abstractNumId="49">
     <w:lvl w:ilvl="0">
       <w:start w:val="1"/>
       <w:numFmt w:val="none"/>
@@ -31557,6 +32631,18 @@
   <w:num w:numId="45">
     <w:abstractNumId w:val="45"/>
   </w:num>
+  <w:num w:numId="46">
+    <w:abstractNumId w:val="46"/>
+  </w:num>
+  <w:num w:numId="47">
+    <w:abstractNumId w:val="47"/>
+  </w:num>
+  <w:num w:numId="48">
+    <w:abstractNumId w:val="48"/>
+  </w:num>
+  <w:num w:numId="49">
+    <w:abstractNumId w:val="49"/>
+  </w:num>
 </w:numbering>
 </file>
 
@@ -31580,7 +32666,9 @@
     <w:pPr>
       <w:widowControl/>
       <w:suppressAutoHyphens w:val="true"/>
-      <w:overflowPunct w:val="true"/>
+      <w:kinsoku w:val="true"/>
+      <w:overflowPunct w:val="false"/>
+      <w:autoSpaceDE w:val="true"/>
       <w:bidi w:val="0"/>
       <w:jc w:val="left"/>
     </w:pPr>
@@ -31949,6 +33037,34 @@
       <w:rFonts w:ascii="Liberation Mono" w:hAnsi="Liberation Mono" w:eastAsia="Liberation Mono" w:cs="Liberation Mono"/>
     </w:rPr>
   </w:style>
+  <w:style w:type="character" w:styleId="ListLabel40">
+    <w:name w:val="ListLabel 40"/>
+    <w:rPr>
+      <w:rFonts w:cs="Symbol"/>
+    </w:rPr>
+  </w:style>
+  <w:style w:type="character" w:styleId="ListLabel41">
+    <w:name w:val="ListLabel 41"/>
+    <w:rPr>
+      <w:rFonts w:cs="Courier New"/>
+    </w:rPr>
+  </w:style>
+  <w:style w:type="character" w:styleId="ListLabel42">
+    <w:name w:val="ListLabel 42"/>
+    <w:rPr>
+      <w:rFonts w:cs="Wingdings"/>
+    </w:rPr>
+  </w:style>
+  <w:style w:type="character" w:styleId="ListLabel43">
+    <w:name w:val="ListLabel 43"/>
+    <w:rPr>
+      <w:rFonts w:cs="OpenSymbol"/>
+    </w:rPr>
+  </w:style>
+  <w:style w:type="character" w:styleId="Caractresdenumrotation">
+    <w:name w:val="Caractères de numérotation"/>
+    <w:rPr/>
+  </w:style>
   <w:style w:type="paragraph" w:styleId="Titre">
     <w:name w:val="Titre"/>
     <w:basedOn w:val="Normal"/>

</xml_diff>